<commit_message>
Adjusted cards on team page - still needs work
</commit_message>
<xml_diff>
--- a/Things to improve.docx
+++ b/Things to improve.docx
@@ -6,11 +6,16 @@
       <w:r>
         <w:t>Picture and description cards</w:t>
       </w:r>
+      <w:r>
+        <w:t xml:space="preserve"> – done </w:t>
+      </w:r>
     </w:p>
     <w:p>
       <w:r>
         <w:t>Font sizes</w:t>
       </w:r>
+      <w:bookmarkStart w:id="0" w:name="_GoBack"/>
+      <w:bookmarkEnd w:id="0"/>
     </w:p>
     <w:p>
       <w:r>
@@ -31,13 +36,17 @@
       <w:r>
         <w:t xml:space="preserve">Carousel buttons missing on live </w:t>
       </w:r>
+      <w:r>
+        <w:t xml:space="preserve">– done </w:t>
+      </w:r>
     </w:p>
     <w:p>
       <w:r>
         <w:t>File directory from mobile specific pages</w:t>
       </w:r>
-      <w:bookmarkStart w:id="0" w:name="_GoBack"/>
-      <w:bookmarkEnd w:id="0"/>
+      <w:r>
+        <w:t xml:space="preserve"> – done </w:t>
+      </w:r>
     </w:p>
     <w:sectPr>
       <w:pgSz w:w="12240" w:h="15840"/>
@@ -172,6 +181,7 @@
     <w:lsdException w:name="HTML Sample" w:semiHidden="1" w:unhideWhenUsed="1"/>
     <w:lsdException w:name="HTML Typewriter" w:semiHidden="1" w:unhideWhenUsed="1"/>
     <w:lsdException w:name="HTML Variable" w:semiHidden="1" w:unhideWhenUsed="1"/>
+    <w:lsdException w:name="Normal Table" w:semiHidden="1" w:unhideWhenUsed="1"/>
     <w:lsdException w:name="annotation subject" w:semiHidden="1" w:unhideWhenUsed="1"/>
     <w:lsdException w:name="No List" w:semiHidden="1" w:unhideWhenUsed="1"/>
     <w:lsdException w:name="Outline List 1" w:semiHidden="1" w:unhideWhenUsed="1"/>
@@ -218,8 +228,10 @@
     <w:lsdException w:name="Table Subtle 2" w:semiHidden="1" w:unhideWhenUsed="1"/>
     <w:lsdException w:name="Table Web 1" w:semiHidden="1" w:unhideWhenUsed="1"/>
     <w:lsdException w:name="Table Web 2" w:semiHidden="1" w:unhideWhenUsed="1"/>
+    <w:lsdException w:name="Table Web 3" w:semiHidden="1" w:unhideWhenUsed="1"/>
     <w:lsdException w:name="Balloon Text" w:semiHidden="1" w:unhideWhenUsed="1"/>
     <w:lsdException w:name="Table Grid" w:uiPriority="39"/>
+    <w:lsdException w:name="Table Theme" w:semiHidden="1" w:unhideWhenUsed="1"/>
     <w:lsdException w:name="Placeholder Text" w:semiHidden="1"/>
     <w:lsdException w:name="No Spacing" w:uiPriority="1" w:qFormat="1"/>
     <w:lsdException w:name="Light Shading" w:uiPriority="60"/>

</xml_diff>

<commit_message>
Updated mobile team page
</commit_message>
<xml_diff>
--- a/Things to improve.docx
+++ b/Things to improve.docx
@@ -14,13 +14,16 @@
       <w:r>
         <w:t>Font sizes</w:t>
       </w:r>
+    </w:p>
+    <w:p>
+      <w:r>
+        <w:t xml:space="preserve">Name on bottom of team page – title on hover – alternate pic on hover </w:t>
+      </w:r>
+      <w:r>
+        <w:t>- done</w:t>
+      </w:r>
       <w:bookmarkStart w:id="0" w:name="_GoBack"/>
       <w:bookmarkEnd w:id="0"/>
-    </w:p>
-    <w:p>
-      <w:r>
-        <w:t xml:space="preserve">Name on bottom of team page – title on hover – alternate pic on hover </w:t>
-      </w:r>
     </w:p>
     <w:p>
       <w:r>

</xml_diff>